<commit_message>
Clone it , replace API_URL & run your Eggs
</commit_message>
<xml_diff>
--- a/da3em_Stress_Test_Report_Combined.docx
+++ b/da3em_Stress_Test_Report_Combined.docx
@@ -7,7 +7,7 @@
         <w:pStyle w:val="Title"/>
       </w:pPr>
       <w:r>
-        <w:t>K6 Stress Test Report</w:t>
+        <w:t>Da3em Stress Test Report</w:t>
       </w:r>
     </w:p>
     <w:p>
@@ -88,7 +88,7 @@
           </w:tcPr>
           <w:p>
             <w:r>
-              <w:t>93.943494</w:t>
+              <w:t>104.070363</w:t>
             </w:r>
           </w:p>
         </w:tc>
@@ -98,7 +98,7 @@
           </w:tcPr>
           <w:p>
             <w:r>
-              <w:t>913</w:t>
+              <w:t>1090</w:t>
             </w:r>
           </w:p>
         </w:tc>
@@ -130,7 +130,7 @@
           </w:tcPr>
           <w:p>
             <w:r>
-              <w:t>571.019683</w:t>
+              <w:t>290.936517</w:t>
             </w:r>
           </w:p>
         </w:tc>
@@ -140,7 +140,7 @@
           </w:tcPr>
           <w:p>
             <w:r>
-              <w:t>1149</w:t>
+              <w:t>3691</w:t>
             </w:r>
           </w:p>
         </w:tc>
@@ -172,7 +172,7 @@
           </w:tcPr>
           <w:p>
             <w:r>
-              <w:t>4462.310496</w:t>
+              <w:t>930.300207</w:t>
             </w:r>
           </w:p>
         </w:tc>
@@ -182,7 +182,7 @@
           </w:tcPr>
           <w:p>
             <w:r>
-              <w:t>1429</w:t>
+              <w:t>4754</w:t>
             </w:r>
           </w:p>
         </w:tc>
@@ -192,7 +192,7 @@
           </w:tcPr>
           <w:p>
             <w:r>
-              <w:t>459</w:t>
+              <w:t>0</w:t>
             </w:r>
           </w:p>
         </w:tc>
@@ -214,7 +214,7 @@
           </w:tcPr>
           <w:p>
             <w:r>
-              <w:t>9593.229187</w:t>
+              <w:t>1554.131479</w:t>
             </w:r>
           </w:p>
         </w:tc>
@@ -224,7 +224,7 @@
           </w:tcPr>
           <w:p>
             <w:r>
-              <w:t>2031</w:t>
+              <w:t>5394</w:t>
             </w:r>
           </w:p>
         </w:tc>
@@ -234,7 +234,49 @@
           </w:tcPr>
           <w:p>
             <w:r>
-              <w:t>2031</w:t>
+              <w:t>0</w:t>
+            </w:r>
+          </w:p>
+        </w:tc>
+      </w:tr>
+      <w:tr>
+        <w:tc>
+          <w:tcPr>
+            <w:tcW w:type="dxa" w:w="2160"/>
+          </w:tcPr>
+          <w:p>
+            <w:r>
+              <w:t>5000 VUs</w:t>
+            </w:r>
+          </w:p>
+        </w:tc>
+        <w:tc>
+          <w:tcPr>
+            <w:tcW w:type="dxa" w:w="2160"/>
+          </w:tcPr>
+          <w:p>
+            <w:r>
+              <w:t>5364.517892</w:t>
+            </w:r>
+          </w:p>
+        </w:tc>
+        <w:tc>
+          <w:tcPr>
+            <w:tcW w:type="dxa" w:w="2160"/>
+          </w:tcPr>
+          <w:p>
+            <w:r>
+              <w:t>9443</w:t>
+            </w:r>
+          </w:p>
+        </w:tc>
+        <w:tc>
+          <w:tcPr>
+            <w:tcW w:type="dxa" w:w="2160"/>
+          </w:tcPr>
+          <w:p>
+            <w:r>
+              <w:t>1775</w:t>
             </w:r>
           </w:p>
         </w:tc>
@@ -250,7 +292,7 @@
     </w:p>
     <w:p>
       <w:r>
-        <w:t>This report includes the essential metrics from the K6 stress test for each stage of the test.</w:t>
+        <w:t>This report includes the essential metrics from the Da3em K6 stress test for each stage of the test.</w:t>
       </w:r>
     </w:p>
     <w:sectPr>

</xml_diff>